<commit_message>
last stages f the prject
</commit_message>
<xml_diff>
--- a/Files/5000-6000/5013/B5013_Protocol.docx
+++ b/Files/5000-6000/5013/B5013_Protocol.docx
@@ -634,36 +634,6 @@
       </w:pPr>
       <w:r>
         <w:rPr>
-          <w:b/>
-          <w:sz w:val="28"/>
-          <w:lang w:val="en-GB"/>
-        </w:rPr>
-        <w:t>#FIRSTCATEGORY</w:t>
-      </w:r>
-      <w:r>
-        <w:rPr>
-          <w:b/>
-          <w:sz w:val="28"/>
-        </w:rPr>
-        <w:t>:</w:t>
-      </w:r>
-      <w:r>
-        <w:rPr>
-          <w:sz w:val="28"/>
-          <w:lang w:val="bg-BG"/>
-        </w:rPr>
-        <w:t xml:space="preserve"> </w:t>
-      </w:r>
-      <w:r>
-        <w:rPr>
-          <w:b/>
-          <w:sz w:val="28"/>
-          <w:lang w:val="bg-BG"/>
-        </w:rPr>
-        <w:t xml:space="preserve"> </w:t>
-      </w:r>
-      <w:r>
-        <w:rPr>
           <w:lang w:val="en-GB"/>
           <w:b/>
           <w:sz w:val="28"/>
@@ -717,46 +687,6 @@
         </w:rPr>
         <w:br/>
       </w:r>
-    </w:p>
-    <w:p>
-      <w:pPr>
-        <w:ind w:firstLine="360"/>
-        <w:rPr>
-          <w:lang w:val="bg-BG"/>
-        </w:rPr>
-      </w:pPr>
-      <w:r>
-        <w:rPr>
-          <w:lang w:val="bg-BG"/>
-        </w:rPr>
-        <w:t>/ Наименование на пробата – тип, марка, вид и др. /</w:t>
-      </w:r>
-    </w:p>
-    <w:p>
-      <w:pPr>
-        <w:ind w:firstLine="360"/>
-        <w:rPr>
-          <w:lang w:val="bg-BG"/>
-        </w:rPr>
-      </w:pPr>
-      <w:bookmarkStart w:id="0" w:name="_GoBack"/>
-      <w:bookmarkEnd w:id="0"/>
-      <w:r>
-        <w:rPr>
-          <w:sz w:val="28"/>
-          <w:lang w:val="en-GB"/>
-        </w:rPr>
-        <w:t>#FIRSTITEMSLIST</w:t>
-      </w:r>
-    </w:p>
-    <w:p>
-      <w:pPr>
-        <w:jc w:val="both"/>
-        <w:rPr>
-          <w:sz w:val="28"/>
-          <w:lang w:val="bg-BG"/>
-        </w:rPr>
-      </w:pPr>
     </w:p>
     <w:p>
       <w:pPr>
@@ -2027,7 +1957,7 @@
                 <w:sz w:val="24"/>
                 <w:szCs w:val="24"/>
               </w:rPr>
-              <w:t>B5013-1-N1</w:t>
+              <w:t xml:space="preserve">B5013-1-N1               </w:t>
             </w:r>
           </w:p>
         </w:tc>
@@ -2058,7 +1988,7 @@
                 <w:sz w:val="24"/>
                 <w:szCs w:val="24"/>
               </w:rPr>
-              <w:t>asd</w:t>
+              <w:t>asd123</w:t>
             </w:r>
           </w:p>
         </w:tc>
@@ -2087,7 +2017,7 @@
                 <w:sz w:val="24"/>
                 <w:szCs w:val="24"/>
               </w:rPr>
-              <w:t>asd</w:t>
+              <w:t>asd123</w:t>
             </w:r>
           </w:p>
         </w:tc>
@@ -2194,7 +2124,7 @@
                 <w:sz w:val="24"/>
                 <w:szCs w:val="24"/>
               </w:rPr>
-              <w:t>B5013-1-N2</w:t>
+              <w:t xml:space="preserve">B5013-1-N2               </w:t>
             </w:r>
           </w:p>
         </w:tc>
@@ -2333,7 +2263,7 @@
                 <w:sz w:val="24"/>
                 <w:szCs w:val="24"/>
               </w:rPr>
-              <w:t>B5013-1-N3</w:t>
+              <w:t xml:space="preserve">B5013-1-N3               </w:t>
             </w:r>
           </w:p>
         </w:tc>
@@ -2408,24 +2338,40 @@
     </w:p>
     <w:p>
       <w:pPr>
-        <w:jc w:val="both"/>
-        <w:rPr>
-          <w:sz w:val="12"/>
-          <w:szCs w:val="12"/>
-          <w:lang w:val="bg-BG"/>
-        </w:rPr>
-      </w:pPr>
-    </w:p>
-    <w:p>
-      <w:pPr>
         <w:spacing w:after="120"/>
         <w:jc w:val="both"/>
       </w:pPr>
-      <w:r>
-        <w:tab/>
-      </w:r>
-      <w:r>
-        <w:t>#REMARKSLIST</w:t>
+      <w:bookmarkStart w:id="0" w:name="_GoBack"/>
+      <w:bookmarkEnd w:id="0"/>
+      <w:r>
+        <w:t>
+Забележка 3: 2Lorem ipsum dolor sit amet, consectetur adipiscing elit. Sed tristique quam justo, et fringilla mauris porttitor vitae. Class aptent taciti sociosqu ad litora torquent per conubia nostra
+</w:t>
+      </w:r>
+      <w:r>
+        <w:br/>
+      </w:r>
+      <w:r>
+        <w:t>
+</w:t>
+      </w:r>
+      <w:r>
+        <w:br/>
+      </w:r>
+      <w:r>
+        <w:t>
+Забележка 3: Забележка 4
+</w:t>
+      </w:r>
+      <w:r>
+        <w:br/>
+      </w:r>
+      <w:r>
+        <w:t>
+</w:t>
+      </w:r>
+      <w:r>
+        <w:br/>
       </w:r>
     </w:p>
     <w:p>
@@ -2654,7 +2600,7 @@
       <w:rPr>
         <w:noProof/>
       </w:rPr>
-      <w:t>2</w:t>
+      <w:t>1</w:t>
     </w:r>
     <w:r>
       <w:fldChar w:fldCharType="end"/>
@@ -2816,7 +2762,7 @@
   <w:abstractNum w:abstractNumId="1" w15:restartNumberingAfterBreak="0">
     <w:nsid w:val="00000002"/>
     <w:multiLevelType w:val="singleLevel"/>
-    <w:tmpl w:val="00000002"/>
+    <w:tmpl w:val="723CE362"/>
     <w:name w:val="WW8Num1"/>
     <w:lvl w:ilvl="0">
       <w:start w:val="1"/>
@@ -2831,6 +2777,7 @@
       </w:pPr>
       <w:rPr>
         <w:b/>
+        <w:sz w:val="28"/>
       </w:rPr>
     </w:lvl>
   </w:abstractNum>

</xml_diff>